<commit_message>
Update Searches/Wireless Transmission/Researches on Command Transmission.docx
update
</commit_message>
<xml_diff>
--- a/Searches/Wireless Transmission/Researches on Command Transmission.docx
+++ b/Searches/Wireless Transmission/Researches on Command Transmission.docx
@@ -3,35 +3,490 @@
 <w:document xmlns:wpc="http://schemas.microsoft.com/office/word/2010/wordprocessingCanvas" xmlns:cx="http://schemas.microsoft.com/office/drawing/2014/chartex" xmlns:cx1="http://schemas.microsoft.com/office/drawing/2015/9/8/chartex" xmlns:cx2="http://schemas.microsoft.com/office/drawing/2015/10/21/chartex" xmlns:cx3="http://schemas.microsoft.com/office/drawing/2016/5/9/chartex" xmlns:cx4="http://schemas.microsoft.com/office/drawing/2016/5/10/chartex" xmlns:cx5="http://schemas.microsoft.com/office/drawing/2016/5/11/chartex" xmlns:cx6="http://schemas.microsoft.com/office/drawing/2016/5/12/chartex" xmlns:cx7="http://schemas.microsoft.com/office/drawing/2016/5/13/chartex" xmlns:cx8="http://schemas.microsoft.com/office/drawing/2016/5/14/chartex" xmlns:mc="http://schemas.openxmlformats.org/markup-compatibility/2006" xmlns:aink="http://schemas.microsoft.com/office/drawing/2016/ink" xmlns:am3d="http://schemas.microsoft.com/office/drawing/2017/model3d" xmlns:o="urn:schemas-microsoft-com:office:office" xmlns:r="http://schemas.openxmlformats.org/officeDocument/2006/relationships" xmlns:m="http://schemas.openxmlformats.org/officeDocument/2006/math" xmlns:v="urn:schemas-microsoft-com:vml" xmlns:wp14="http://schemas.microsoft.com/office/word/2010/wordprocessingDrawing" xmlns:wp="http://schemas.openxmlformats.org/drawingml/2006/wordprocessingDrawing" xmlns:w10="urn:schemas-microsoft-com:office:word" xmlns:w="http://schemas.openxmlformats.org/wordprocessingml/2006/main" xmlns:w14="http://schemas.microsoft.com/office/word/2010/wordml" xmlns:w15="http://schemas.microsoft.com/office/word/2012/wordml" xmlns:w16cid="http://schemas.microsoft.com/office/word/2016/wordml/cid" xmlns:w16se="http://schemas.microsoft.com/office/word/2015/wordml/symex" xmlns:wpg="http://schemas.microsoft.com/office/word/2010/wordprocessingGroup" xmlns:wpi="http://schemas.microsoft.com/office/word/2010/wordprocessingInk" xmlns:wne="http://schemas.microsoft.com/office/word/2006/wordml" xmlns:wps="http://schemas.microsoft.com/office/word/2010/wordprocessingShape" mc:Ignorable="w14 w15 w16se w16cid wp14">
   <w:body>
     <w:p>
-      <w:r>
-        <w:t>We can transmit command by two ways.</w:t>
+      <w:proofErr w:type="spellStart"/>
+      <w:r>
+        <w:t>We</w:t>
+      </w:r>
+      <w:proofErr w:type="spellEnd"/>
+      <w:r>
+        <w:t xml:space="preserve"> can </w:t>
+      </w:r>
+      <w:proofErr w:type="spellStart"/>
+      <w:r>
+        <w:t>transmit</w:t>
+      </w:r>
+      <w:proofErr w:type="spellEnd"/>
+      <w:r>
+        <w:t xml:space="preserve"> </w:t>
+      </w:r>
+      <w:proofErr w:type="spellStart"/>
+      <w:r>
+        <w:t>command</w:t>
+      </w:r>
+      <w:proofErr w:type="spellEnd"/>
+      <w:r>
+        <w:t xml:space="preserve"> </w:t>
+      </w:r>
+      <w:proofErr w:type="spellStart"/>
+      <w:r>
+        <w:t>by</w:t>
+      </w:r>
+      <w:proofErr w:type="spellEnd"/>
+      <w:r>
+        <w:t xml:space="preserve"> </w:t>
+      </w:r>
+      <w:proofErr w:type="spellStart"/>
+      <w:r>
+        <w:t>two</w:t>
+      </w:r>
+      <w:proofErr w:type="spellEnd"/>
+      <w:r>
+        <w:t xml:space="preserve"> </w:t>
+      </w:r>
+      <w:proofErr w:type="spellStart"/>
+      <w:r>
+        <w:t>ways</w:t>
+      </w:r>
+      <w:proofErr w:type="spellEnd"/>
+      <w:r>
+        <w:t>.</w:t>
       </w:r>
     </w:p>
     <w:p>
       <w:r>
-        <w:t>First is using a RC controller which we are used to see with almost every remote controlled vehicle.</w:t>
+        <w:t xml:space="preserve">First is </w:t>
+      </w:r>
+      <w:proofErr w:type="spellStart"/>
+      <w:r>
+        <w:t>using</w:t>
+      </w:r>
+      <w:proofErr w:type="spellEnd"/>
+      <w:r>
+        <w:t xml:space="preserve"> a RC </w:t>
+      </w:r>
+      <w:proofErr w:type="spellStart"/>
+      <w:r>
+        <w:t>controller</w:t>
+      </w:r>
+      <w:proofErr w:type="spellEnd"/>
+      <w:r>
+        <w:t xml:space="preserve"> </w:t>
+      </w:r>
+      <w:proofErr w:type="spellStart"/>
+      <w:r>
+        <w:t>which</w:t>
+      </w:r>
+      <w:proofErr w:type="spellEnd"/>
+      <w:r>
+        <w:t xml:space="preserve"> </w:t>
+      </w:r>
+      <w:proofErr w:type="spellStart"/>
+      <w:r>
+        <w:t>we</w:t>
+      </w:r>
+      <w:proofErr w:type="spellEnd"/>
+      <w:r>
+        <w:t xml:space="preserve"> </w:t>
+      </w:r>
+      <w:proofErr w:type="spellStart"/>
+      <w:r>
+        <w:t>are</w:t>
+      </w:r>
+      <w:proofErr w:type="spellEnd"/>
+      <w:r>
+        <w:t xml:space="preserve"> </w:t>
+      </w:r>
+      <w:proofErr w:type="spellStart"/>
+      <w:r>
+        <w:t>used</w:t>
+      </w:r>
+      <w:proofErr w:type="spellEnd"/>
+      <w:r>
+        <w:t xml:space="preserve"> </w:t>
+      </w:r>
+      <w:proofErr w:type="spellStart"/>
+      <w:r>
+        <w:t>to</w:t>
+      </w:r>
+      <w:proofErr w:type="spellEnd"/>
+      <w:r>
+        <w:t xml:space="preserve"> </w:t>
+      </w:r>
+      <w:proofErr w:type="spellStart"/>
+      <w:r>
+        <w:t>see</w:t>
+      </w:r>
+      <w:proofErr w:type="spellEnd"/>
+      <w:r>
+        <w:t xml:space="preserve"> </w:t>
+      </w:r>
+      <w:proofErr w:type="spellStart"/>
+      <w:r>
+        <w:t>with</w:t>
+      </w:r>
+      <w:proofErr w:type="spellEnd"/>
+      <w:r>
+        <w:t xml:space="preserve"> </w:t>
+      </w:r>
+      <w:proofErr w:type="spellStart"/>
+      <w:r>
+        <w:t>almost</w:t>
+      </w:r>
+      <w:proofErr w:type="spellEnd"/>
+      <w:r>
+        <w:t xml:space="preserve"> </w:t>
+      </w:r>
+      <w:proofErr w:type="spellStart"/>
+      <w:r>
+        <w:t>every</w:t>
+      </w:r>
+      <w:proofErr w:type="spellEnd"/>
+      <w:r>
+        <w:t xml:space="preserve"> </w:t>
+      </w:r>
+      <w:proofErr w:type="spellStart"/>
+      <w:r>
+        <w:t>remote</w:t>
+      </w:r>
+      <w:proofErr w:type="spellEnd"/>
+      <w:r>
+        <w:t xml:space="preserve"> </w:t>
+      </w:r>
+      <w:proofErr w:type="spellStart"/>
+      <w:r>
+        <w:t>controlled</w:t>
+      </w:r>
+      <w:proofErr w:type="spellEnd"/>
+      <w:r>
+        <w:t xml:space="preserve"> </w:t>
+      </w:r>
+      <w:proofErr w:type="spellStart"/>
+      <w:r>
+        <w:t>vehicle</w:t>
+      </w:r>
+      <w:proofErr w:type="spellEnd"/>
+      <w:r>
+        <w:t>.</w:t>
       </w:r>
     </w:p>
     <w:p/>
     <w:p>
       <w:r>
-        <w:t>Second is using transceiver modules which can transmit and receiver datas.</w:t>
+        <w:t xml:space="preserve">Second is </w:t>
+      </w:r>
+      <w:proofErr w:type="spellStart"/>
+      <w:r>
+        <w:t>using</w:t>
+      </w:r>
+      <w:proofErr w:type="spellEnd"/>
+      <w:r>
+        <w:t xml:space="preserve"> </w:t>
+      </w:r>
+      <w:proofErr w:type="spellStart"/>
+      <w:r>
+        <w:t>transceiver</w:t>
+      </w:r>
+      <w:proofErr w:type="spellEnd"/>
+      <w:r>
+        <w:t xml:space="preserve"> </w:t>
+      </w:r>
+      <w:proofErr w:type="spellStart"/>
+      <w:r>
+        <w:t>modules</w:t>
+      </w:r>
+      <w:proofErr w:type="spellEnd"/>
+      <w:r>
+        <w:t xml:space="preserve"> </w:t>
+      </w:r>
+      <w:proofErr w:type="spellStart"/>
+      <w:r>
+        <w:t>which</w:t>
+      </w:r>
+      <w:proofErr w:type="spellEnd"/>
+      <w:r>
+        <w:t xml:space="preserve"> can </w:t>
+      </w:r>
+      <w:proofErr w:type="spellStart"/>
+      <w:r>
+        <w:t>transmit</w:t>
+      </w:r>
+      <w:proofErr w:type="spellEnd"/>
+      <w:r>
+        <w:t xml:space="preserve"> </w:t>
+      </w:r>
+      <w:proofErr w:type="spellStart"/>
+      <w:r>
+        <w:t>and</w:t>
+      </w:r>
+      <w:proofErr w:type="spellEnd"/>
+      <w:r>
+        <w:t xml:space="preserve"> </w:t>
+      </w:r>
+      <w:proofErr w:type="spellStart"/>
+      <w:r>
+        <w:t>receiver</w:t>
+      </w:r>
+      <w:proofErr w:type="spellEnd"/>
+      <w:r>
+        <w:t xml:space="preserve"> </w:t>
+      </w:r>
+      <w:proofErr w:type="spellStart"/>
+      <w:r>
+        <w:t>datas</w:t>
+      </w:r>
+      <w:proofErr w:type="spellEnd"/>
+      <w:r>
+        <w:t>.</w:t>
       </w:r>
     </w:p>
     <w:p>
-      <w:r>
-        <w:t xml:space="preserve">There is some modules. </w:t>
+      <w:proofErr w:type="spellStart"/>
+      <w:r>
+        <w:t>There</w:t>
+      </w:r>
+      <w:proofErr w:type="spellEnd"/>
+      <w:r>
+        <w:t xml:space="preserve"> is </w:t>
+      </w:r>
+      <w:proofErr w:type="spellStart"/>
+      <w:r>
+        <w:t>some</w:t>
+      </w:r>
+      <w:proofErr w:type="spellEnd"/>
+      <w:r>
+        <w:t xml:space="preserve"> </w:t>
+      </w:r>
+      <w:proofErr w:type="spellStart"/>
+      <w:r>
+        <w:t>modules</w:t>
+      </w:r>
+      <w:proofErr w:type="spellEnd"/>
+      <w:r>
+        <w:t xml:space="preserve">. </w:t>
       </w:r>
     </w:p>
     <w:p>
+      <w:proofErr w:type="spellStart"/>
       <w:r>
         <w:rPr>
           <w:b/>
         </w:rPr>
-        <w:t xml:space="preserve">Modified nrf24L01: </w:t>
-      </w:r>
-      <w:r>
-        <w:t>It’s quite cheap and easy to use with many microcontroller but the range is not that far. But there is also some receipts to increase the range to enough value for us. Here is video links.</w:t>
+        <w:t>Modified</w:t>
+      </w:r>
+      <w:proofErr w:type="spellEnd"/>
+      <w:r>
+        <w:rPr>
+          <w:b/>
+        </w:rPr>
+        <w:t xml:space="preserve"> nrf24L01: </w:t>
+      </w:r>
+      <w:proofErr w:type="spellStart"/>
+      <w:r>
+        <w:t>It’s</w:t>
+      </w:r>
+      <w:proofErr w:type="spellEnd"/>
+      <w:r>
+        <w:t xml:space="preserve"> </w:t>
+      </w:r>
+      <w:proofErr w:type="spellStart"/>
+      <w:r>
+        <w:t>quite</w:t>
+      </w:r>
+      <w:proofErr w:type="spellEnd"/>
+      <w:r>
+        <w:t xml:space="preserve"> </w:t>
+      </w:r>
+      <w:proofErr w:type="spellStart"/>
+      <w:r>
+        <w:t>cheap</w:t>
+      </w:r>
+      <w:proofErr w:type="spellEnd"/>
+      <w:r>
+        <w:t xml:space="preserve"> </w:t>
+      </w:r>
+      <w:proofErr w:type="spellStart"/>
+      <w:r>
+        <w:t>and</w:t>
+      </w:r>
+      <w:proofErr w:type="spellEnd"/>
+      <w:r>
+        <w:t xml:space="preserve"> </w:t>
+      </w:r>
+      <w:proofErr w:type="spellStart"/>
+      <w:r>
+        <w:t>easy</w:t>
+      </w:r>
+      <w:proofErr w:type="spellEnd"/>
+      <w:r>
+        <w:t xml:space="preserve"> </w:t>
+      </w:r>
+      <w:proofErr w:type="spellStart"/>
+      <w:r>
+        <w:t>to</w:t>
+      </w:r>
+      <w:proofErr w:type="spellEnd"/>
+      <w:r>
+        <w:t xml:space="preserve"> </w:t>
+      </w:r>
+      <w:proofErr w:type="spellStart"/>
+      <w:r>
+        <w:t>use</w:t>
+      </w:r>
+      <w:proofErr w:type="spellEnd"/>
+      <w:r>
+        <w:t xml:space="preserve"> </w:t>
+      </w:r>
+      <w:proofErr w:type="spellStart"/>
+      <w:r>
+        <w:t>with</w:t>
+      </w:r>
+      <w:proofErr w:type="spellEnd"/>
+      <w:r>
+        <w:t xml:space="preserve"> </w:t>
+      </w:r>
+      <w:proofErr w:type="spellStart"/>
+      <w:r>
+        <w:t>many</w:t>
+      </w:r>
+      <w:proofErr w:type="spellEnd"/>
+      <w:r>
+        <w:t xml:space="preserve"> </w:t>
+      </w:r>
+      <w:proofErr w:type="spellStart"/>
+      <w:r>
+        <w:t>microcontroller</w:t>
+      </w:r>
+      <w:proofErr w:type="spellEnd"/>
+      <w:r>
+        <w:t xml:space="preserve"> but </w:t>
+      </w:r>
+      <w:proofErr w:type="spellStart"/>
+      <w:r>
+        <w:t>the</w:t>
+      </w:r>
+      <w:proofErr w:type="spellEnd"/>
+      <w:r>
+        <w:t xml:space="preserve"> </w:t>
+      </w:r>
+      <w:proofErr w:type="spellStart"/>
+      <w:r>
+        <w:t>range</w:t>
+      </w:r>
+      <w:proofErr w:type="spellEnd"/>
+      <w:r>
+        <w:t xml:space="preserve"> is not </w:t>
+      </w:r>
+      <w:proofErr w:type="spellStart"/>
+      <w:r>
+        <w:t>that</w:t>
+      </w:r>
+      <w:proofErr w:type="spellEnd"/>
+      <w:r>
+        <w:t xml:space="preserve"> far. But </w:t>
+      </w:r>
+      <w:proofErr w:type="spellStart"/>
+      <w:r>
+        <w:t>there</w:t>
+      </w:r>
+      <w:proofErr w:type="spellEnd"/>
+      <w:r>
+        <w:t xml:space="preserve"> is </w:t>
+      </w:r>
+      <w:proofErr w:type="spellStart"/>
+      <w:r>
+        <w:t>also</w:t>
+      </w:r>
+      <w:proofErr w:type="spellEnd"/>
+      <w:r>
+        <w:t xml:space="preserve"> </w:t>
+      </w:r>
+      <w:proofErr w:type="spellStart"/>
+      <w:r>
+        <w:t>some</w:t>
+      </w:r>
+      <w:proofErr w:type="spellEnd"/>
+      <w:r>
+        <w:t xml:space="preserve"> </w:t>
+      </w:r>
+      <w:proofErr w:type="spellStart"/>
+      <w:r>
+        <w:t>receipts</w:t>
+      </w:r>
+      <w:proofErr w:type="spellEnd"/>
+      <w:r>
+        <w:t xml:space="preserve"> </w:t>
+      </w:r>
+      <w:proofErr w:type="spellStart"/>
+      <w:r>
+        <w:t>to</w:t>
+      </w:r>
+      <w:proofErr w:type="spellEnd"/>
+      <w:r>
+        <w:t xml:space="preserve"> </w:t>
+      </w:r>
+      <w:proofErr w:type="spellStart"/>
+      <w:r>
+        <w:t>increase</w:t>
+      </w:r>
+      <w:proofErr w:type="spellEnd"/>
+      <w:r>
+        <w:t xml:space="preserve"> </w:t>
+      </w:r>
+      <w:proofErr w:type="spellStart"/>
+      <w:r>
+        <w:t>the</w:t>
+      </w:r>
+      <w:proofErr w:type="spellEnd"/>
+      <w:r>
+        <w:t xml:space="preserve"> </w:t>
+      </w:r>
+      <w:proofErr w:type="spellStart"/>
+      <w:r>
+        <w:t>range</w:t>
+      </w:r>
+      <w:proofErr w:type="spellEnd"/>
+      <w:r>
+        <w:t xml:space="preserve"> </w:t>
+      </w:r>
+      <w:proofErr w:type="spellStart"/>
+      <w:r>
+        <w:t>to</w:t>
+      </w:r>
+      <w:proofErr w:type="spellEnd"/>
+      <w:r>
+        <w:t xml:space="preserve"> </w:t>
+      </w:r>
+      <w:proofErr w:type="spellStart"/>
+      <w:r>
+        <w:t>enough</w:t>
+      </w:r>
+      <w:proofErr w:type="spellEnd"/>
+      <w:r>
+        <w:t xml:space="preserve"> </w:t>
+      </w:r>
+      <w:proofErr w:type="spellStart"/>
+      <w:r>
+        <w:t>value</w:t>
+      </w:r>
+      <w:proofErr w:type="spellEnd"/>
+      <w:r>
+        <w:t xml:space="preserve"> </w:t>
+      </w:r>
+      <w:proofErr w:type="spellStart"/>
+      <w:r>
+        <w:t>for</w:t>
+      </w:r>
+      <w:proofErr w:type="spellEnd"/>
+      <w:r>
+        <w:t xml:space="preserve"> us. Here is video </w:t>
+      </w:r>
+      <w:proofErr w:type="spellStart"/>
+      <w:r>
+        <w:t>links</w:t>
+      </w:r>
+      <w:proofErr w:type="spellEnd"/>
+      <w:r>
+        <w:t>.</w:t>
       </w:r>
     </w:p>
     <w:p>
@@ -52,23 +507,107 @@
       </w:pPr>
     </w:p>
     <w:p>
+      <w:proofErr w:type="spellStart"/>
       <w:r>
         <w:rPr>
           <w:b/>
         </w:rPr>
         <w:t>LoRa</w:t>
       </w:r>
+      <w:proofErr w:type="spellEnd"/>
       <w:r>
         <w:rPr>
           <w:b/>
         </w:rPr>
         <w:t xml:space="preserve">: </w:t>
       </w:r>
-      <w:r>
-        <w:t>LoRa is another modüle which is generally used for long range communication applications.</w:t>
+      <w:proofErr w:type="spellStart"/>
+      <w:r>
+        <w:t>LoRa</w:t>
+      </w:r>
+      <w:proofErr w:type="spellEnd"/>
+      <w:r>
+        <w:t xml:space="preserve"> is </w:t>
+      </w:r>
+      <w:proofErr w:type="spellStart"/>
+      <w:r>
+        <w:t>another</w:t>
+      </w:r>
+      <w:proofErr w:type="spellEnd"/>
+      <w:r>
+        <w:t xml:space="preserve"> modüle </w:t>
+      </w:r>
+      <w:proofErr w:type="spellStart"/>
+      <w:r>
+        <w:t>which</w:t>
+      </w:r>
+      <w:proofErr w:type="spellEnd"/>
+      <w:r>
+        <w:t xml:space="preserve"> is </w:t>
+      </w:r>
+      <w:proofErr w:type="spellStart"/>
+      <w:r>
+        <w:t>generally</w:t>
+      </w:r>
+      <w:proofErr w:type="spellEnd"/>
+      <w:r>
+        <w:t xml:space="preserve"> </w:t>
+      </w:r>
+      <w:proofErr w:type="spellStart"/>
+      <w:r>
+        <w:t>used</w:t>
+      </w:r>
+      <w:proofErr w:type="spellEnd"/>
+      <w:r>
+        <w:t xml:space="preserve"> </w:t>
+      </w:r>
+      <w:proofErr w:type="spellStart"/>
+      <w:r>
+        <w:t>for</w:t>
+      </w:r>
+      <w:proofErr w:type="spellEnd"/>
+      <w:r>
+        <w:t xml:space="preserve"> </w:t>
+      </w:r>
+      <w:proofErr w:type="spellStart"/>
+      <w:r>
+        <w:t>long</w:t>
+      </w:r>
+      <w:proofErr w:type="spellEnd"/>
+      <w:r>
+        <w:t xml:space="preserve"> </w:t>
+      </w:r>
+      <w:proofErr w:type="spellStart"/>
+      <w:r>
+        <w:t>range</w:t>
+      </w:r>
+      <w:proofErr w:type="spellEnd"/>
+      <w:r>
+        <w:t xml:space="preserve"> </w:t>
+      </w:r>
+      <w:proofErr w:type="spellStart"/>
+      <w:r>
+        <w:t>communication</w:t>
+      </w:r>
+      <w:proofErr w:type="spellEnd"/>
+      <w:r>
+        <w:t xml:space="preserve"> </w:t>
+      </w:r>
+      <w:proofErr w:type="spellStart"/>
+      <w:r>
+        <w:t>applications</w:t>
+      </w:r>
+      <w:proofErr w:type="spellEnd"/>
+      <w:r>
+        <w:t>.</w:t>
       </w:r>
     </w:p>
     <w:p>
+      <w:pPr>
+        <w:rPr>
+          <w:rStyle w:val="Kpr"/>
+        </w:rPr>
+      </w:pPr>
       <w:hyperlink r:id="rId5" w:history="1">
         <w:r>
           <w:rPr>
@@ -79,9 +618,33 @@
       </w:hyperlink>
     </w:p>
     <w:p>
+      <w:hyperlink r:id="rId6" w:history="1">
+        <w:r>
+          <w:rPr>
+            <w:rStyle w:val="Kpr"/>
+          </w:rPr>
+          <w:t>https://www.youtube.com/watch?v=W23TEjzMBP4&amp;t=585s</w:t>
+        </w:r>
+      </w:hyperlink>
+    </w:p>
+    <w:p>
+      <w:hyperlink r:id="rId7" w:history="1">
+        <w:r>
+          <w:rPr>
+            <w:rStyle w:val="Kpr"/>
+          </w:rPr>
+          <w:t>https://www.youtube.com/watch?v=MaYD88bq5eU</w:t>
+        </w:r>
+      </w:hyperlink>
+    </w:p>
+    <w:p>
+      <w:r>
+        <w:t>https://www.youtube.com/watch?v=AAsjdImAkr4</w:t>
+      </w:r>
       <w:bookmarkStart w:id="0" w:name="_GoBack"/>
       <w:bookmarkEnd w:id="0"/>
     </w:p>
+    <w:p/>
     <w:sectPr>
       <w:pgSz w:w="11906" w:h="16838"/>
       <w:pgMar w:top="1417" w:right="1417" w:bottom="1417" w:left="1417" w:header="708" w:footer="708" w:gutter="0"/>

</xml_diff>

<commit_message>
Update Researches on Command Transmission.docx
</commit_message>
<xml_diff>
--- a/Searches/Wireless Transmission/Researches on Command Transmission.docx
+++ b/Searches/Wireless Transmission/Researches on Command Transmission.docx
@@ -1,6 +1,6 @@
 
 <file path=word/document.xml><?xml version="1.0" encoding="utf-8"?>
-<w:document xmlns:wpc="http://schemas.microsoft.com/office/word/2010/wordprocessingCanvas" xmlns:cx="http://schemas.microsoft.com/office/drawing/2014/chartex" xmlns:mc="http://schemas.openxmlformats.org/markup-compatibility/2006" xmlns:o="urn:schemas-microsoft-com:office:office" xmlns:r="http://schemas.openxmlformats.org/officeDocument/2006/relationships" xmlns:m="http://schemas.openxmlformats.org/officeDocument/2006/math" xmlns:v="urn:schemas-microsoft-com:vml" xmlns:wp14="http://schemas.microsoft.com/office/word/2010/wordprocessingDrawing" xmlns:wp="http://schemas.openxmlformats.org/drawingml/2006/wordprocessingDrawing" xmlns:w10="urn:schemas-microsoft-com:office:word" xmlns:w="http://schemas.openxmlformats.org/wordprocessingml/2006/main" xmlns:w14="http://schemas.microsoft.com/office/word/2010/wordml" xmlns:w15="http://schemas.microsoft.com/office/word/2012/wordml" xmlns:w16se="http://schemas.microsoft.com/office/word/2015/wordml/symex" xmlns:wpg="http://schemas.microsoft.com/office/word/2010/wordprocessingGroup" xmlns:wpi="http://schemas.microsoft.com/office/word/2010/wordprocessingInk" xmlns:wne="http://schemas.microsoft.com/office/word/2006/wordml" xmlns:wps="http://schemas.microsoft.com/office/word/2010/wordprocessingShape" mc:Ignorable="w14 w15 w16se wp14">
+<w:document xmlns:wpc="http://schemas.microsoft.com/office/word/2010/wordprocessingCanvas" xmlns:cx="http://schemas.microsoft.com/office/drawing/2014/chartex" xmlns:cx1="http://schemas.microsoft.com/office/drawing/2015/9/8/chartex" xmlns:cx2="http://schemas.microsoft.com/office/drawing/2015/10/21/chartex" xmlns:cx3="http://schemas.microsoft.com/office/drawing/2016/5/9/chartex" xmlns:cx4="http://schemas.microsoft.com/office/drawing/2016/5/10/chartex" xmlns:cx5="http://schemas.microsoft.com/office/drawing/2016/5/11/chartex" xmlns:cx6="http://schemas.microsoft.com/office/drawing/2016/5/12/chartex" xmlns:cx7="http://schemas.microsoft.com/office/drawing/2016/5/13/chartex" xmlns:cx8="http://schemas.microsoft.com/office/drawing/2016/5/14/chartex" xmlns:mc="http://schemas.openxmlformats.org/markup-compatibility/2006" xmlns:aink="http://schemas.microsoft.com/office/drawing/2016/ink" xmlns:am3d="http://schemas.microsoft.com/office/drawing/2017/model3d" xmlns:o="urn:schemas-microsoft-com:office:office" xmlns:r="http://schemas.openxmlformats.org/officeDocument/2006/relationships" xmlns:m="http://schemas.openxmlformats.org/officeDocument/2006/math" xmlns:v="urn:schemas-microsoft-com:vml" xmlns:wp14="http://schemas.microsoft.com/office/word/2010/wordprocessingDrawing" xmlns:wp="http://schemas.openxmlformats.org/drawingml/2006/wordprocessingDrawing" xmlns:w10="urn:schemas-microsoft-com:office:word" xmlns:w="http://schemas.openxmlformats.org/wordprocessingml/2006/main" xmlns:w14="http://schemas.microsoft.com/office/word/2010/wordml" xmlns:w15="http://schemas.microsoft.com/office/word/2012/wordml" xmlns:w16cid="http://schemas.microsoft.com/office/word/2016/wordml/cid" xmlns:w16se="http://schemas.microsoft.com/office/word/2015/wordml/symex" xmlns:wpg="http://schemas.microsoft.com/office/word/2010/wordprocessingGroup" xmlns:wpi="http://schemas.microsoft.com/office/word/2010/wordprocessingInk" xmlns:wne="http://schemas.microsoft.com/office/word/2006/wordml" xmlns:wps="http://schemas.microsoft.com/office/word/2010/wordprocessingShape" mc:Ignorable="w14 w15 w16se w16cid wp14">
   <w:body>
     <w:p>
       <w:r>
@@ -28,7 +28,7 @@
       <w:hyperlink r:id="rId4" w:history="1">
         <w:r>
           <w:rPr>
-            <w:rStyle w:val="Hyperlink"/>
+            <w:rStyle w:val="Kpr"/>
           </w:rPr>
           <w:t>https://www.oyuncakhobi.com/yedek-parca-ve-ekipmanlar/hpi-racing/hpi-tf-45-2.4ghz-transmitter-(3ch)-(alici-yoksadece-kumanda)?gclid=EAIaIQobChMI8sWh_LrU3gIVRYjVCh2rzAPHEAQYAiABEgKFaPD_BwE</w:t>
         </w:r>
@@ -59,7 +59,7 @@
       <w:hyperlink r:id="rId5" w:history="1">
         <w:r>
           <w:rPr>
-            <w:rStyle w:val="Hyperlink"/>
+            <w:rStyle w:val="Kpr"/>
           </w:rPr>
           <w:t>https://www.youtube.com/watch?v=bVpYhTBsOOE</w:t>
         </w:r>
@@ -98,13 +98,13 @@
     <w:p>
       <w:pPr>
         <w:rPr>
-          <w:rStyle w:val="Hyperlink"/>
+          <w:rStyle w:val="Kpr"/>
         </w:rPr>
       </w:pPr>
       <w:hyperlink r:id="rId6" w:history="1">
         <w:r>
           <w:rPr>
-            <w:rStyle w:val="Hyperlink"/>
+            <w:rStyle w:val="Kpr"/>
           </w:rPr>
           <w:t>https://www.youtube.com/watch?v=hMOwbNUpDQA&amp;t=849s</w:t>
         </w:r>
@@ -114,7 +114,7 @@
       <w:hyperlink r:id="rId7" w:history="1">
         <w:r>
           <w:rPr>
-            <w:rStyle w:val="Hyperlink"/>
+            <w:rStyle w:val="Kpr"/>
           </w:rPr>
           <w:t>https://www.youtube.com/watch?v=W23TEjzMBP4&amp;t=585s</w:t>
         </w:r>
@@ -124,7 +124,7 @@
       <w:hyperlink r:id="rId8" w:history="1">
         <w:r>
           <w:rPr>
-            <w:rStyle w:val="Hyperlink"/>
+            <w:rStyle w:val="Kpr"/>
           </w:rPr>
           <w:t>https://www.youtube.com/watch?v=MaYD88bq5eU</w:t>
         </w:r>
@@ -134,7 +134,7 @@
       <w:hyperlink r:id="rId9" w:history="1">
         <w:r>
           <w:rPr>
-            <w:rStyle w:val="Hyperlink"/>
+            <w:rStyle w:val="Kpr"/>
           </w:rPr>
           <w:t>https://www.youtube.com/watch?v=AAsjdImAkr4</w:t>
         </w:r>
@@ -150,7 +150,7 @@
       <w:hyperlink r:id="rId10" w:history="1">
         <w:r>
           <w:rPr>
-            <w:rStyle w:val="Hyperlink"/>
+            <w:rStyle w:val="Kpr"/>
           </w:rPr>
           <w:t>https://www.youtube.com/watch?v=nP6YuwNVoPU</w:t>
         </w:r>
@@ -164,13 +164,13 @@
     <w:p>
       <w:pPr>
         <w:rPr>
-          <w:rStyle w:val="Hyperlink"/>
+          <w:rStyle w:val="Kpr"/>
         </w:rPr>
       </w:pPr>
       <w:hyperlink r:id="rId11" w:history="1">
         <w:r>
           <w:rPr>
-            <w:rStyle w:val="Hyperlink"/>
+            <w:rStyle w:val="Kpr"/>
           </w:rPr>
           <w:t>https://medium.com/bytes-io/lora-vs-wifi-3-questions-d9c93137fca</w:t>
         </w:r>
@@ -179,14 +179,14 @@
     <w:p>
       <w:pPr>
         <w:rPr>
-          <w:rStyle w:val="Hyperlink"/>
-        </w:rPr>
-      </w:pPr>
-    </w:p>
-    <w:p>
-      <w:pPr>
-        <w:rPr>
-          <w:rStyle w:val="Hyperlink"/>
+          <w:rStyle w:val="Kpr"/>
+        </w:rPr>
+      </w:pPr>
+    </w:p>
+    <w:p>
+      <w:pPr>
+        <w:rPr>
+          <w:rStyle w:val="Kpr"/>
         </w:rPr>
       </w:pPr>
       <w:r>
@@ -259,7 +259,7 @@
       <w:hyperlink r:id="rId12" w:history="1">
         <w:r>
           <w:rPr>
-            <w:rStyle w:val="Hyperlink"/>
+            <w:rStyle w:val="Kpr"/>
             <w:rFonts w:cstheme="minorHAnsi"/>
           </w:rPr>
           <w:t>https://www.banggood.com/FlySky-FS-i6-2_4G-6CH-AFHDS-RC-Transmitter-With-FS-iA6-Receiver-p-922606.html?ID=42482&amp;cur_warehouse=CN</w:t>
@@ -272,14 +272,7 @@
           <w:rFonts w:cstheme="minorHAnsi"/>
           <w:color w:val="111111"/>
         </w:rPr>
-        <w:t>FlySky FS-i6 2.3km range test - no mods</w:t>
-      </w:r>
-      <w:r>
-        <w:rPr>
-          <w:rFonts w:cstheme="minorHAnsi"/>
-          <w:color w:val="111111"/>
-        </w:rPr>
-        <w:t>:</w:t>
+        <w:t>FlySky FS-i6 2.3km range test - no mods:</w:t>
       </w:r>
       <w:r>
         <w:rPr>
@@ -291,7 +284,7 @@
       <w:hyperlink r:id="rId13" w:history="1">
         <w:r>
           <w:rPr>
-            <w:rStyle w:val="Hyperlink"/>
+            <w:rStyle w:val="Kpr"/>
           </w:rPr>
           <w:t>https://www.youtube.com/watch?v=KZaE1qEnIWs</w:t>
         </w:r>
@@ -327,28 +320,35 @@
         <w:ind w:firstLine="708"/>
       </w:pPr>
       <w:r>
-        <w:t xml:space="preserve">This APC220 is a highly versatile, </w:t>
+        <w:t xml:space="preserve">This APC220 is a highly versatile, low power radio solution that is easy to setup and </w:t>
+      </w:r>
+    </w:p>
+    <w:p>
+      <w:pPr>
+        <w:rPr>
+          <w:rFonts w:cstheme="minorHAnsi"/>
+        </w:rPr>
+      </w:pPr>
+      <w:r>
+        <w:rPr>
+          <w:rFonts w:cstheme="minorHAnsi"/>
+        </w:rPr>
+        <w:t>integrate into any project requiring a wireless RF link.</w:t>
       </w:r>
       <w:bookmarkStart w:id="0" w:name="_GoBack"/>
-      <w:r>
-        <w:t xml:space="preserve">low power </w:t>
-      </w:r>
       <w:bookmarkEnd w:id="0"/>
-      <w:r>
-        <w:t xml:space="preserve">radio solution that is easy to setup and </w:t>
-      </w:r>
-    </w:p>
-    <w:p>
-      <w:pPr>
-        <w:rPr>
-          <w:rFonts w:cstheme="minorHAnsi"/>
-        </w:rPr>
-      </w:pPr>
-      <w:r>
-        <w:rPr>
-          <w:rFonts w:cstheme="minorHAnsi"/>
-        </w:rPr>
-        <w:t>integrate into any project requiring a wireless RF link.</w:t>
+    </w:p>
+    <w:p>
+      <w:pPr>
+        <w:rPr>
+          <w:rFonts w:cstheme="minorHAnsi"/>
+        </w:rPr>
+      </w:pPr>
+      <w:r>
+        <w:rPr>
+          <w:rFonts w:cstheme="minorHAnsi"/>
+        </w:rPr>
+        <w:t>https://www.dfrobot.com/wiki/index.php/APC220_Radio_Data_Module(SKU:TEL0005)</w:t>
       </w:r>
     </w:p>
     <w:p>
@@ -567,7 +567,7 @@
       <w:hyperlink r:id="rId14" w:history="1">
         <w:r>
           <w:rPr>
-            <w:rStyle w:val="Hyperlink"/>
+            <w:rStyle w:val="Kpr"/>
             <w:rFonts w:cstheme="minorHAnsi"/>
           </w:rPr>
           <w:t>https://www.banggood.com/APC220-Wireless-Data-Communication-Module-USB-Adapter-Kit-For-Arduino-p-939407.html?cur_warehouse=CN</w:t>
@@ -598,7 +598,7 @@
       <w:hyperlink r:id="rId15" w:history="1">
         <w:r>
           <w:rPr>
-            <w:rStyle w:val="Hyperlink"/>
+            <w:rStyle w:val="Kpr"/>
             <w:rFonts w:cstheme="minorHAnsi"/>
           </w:rPr>
           <w:t>https://www.youtube.com/watch?v=ukbKR1QwNHI</w:t>
@@ -626,14 +626,7 @@
           <w:rFonts w:cstheme="minorHAnsi"/>
           <w:color w:val="111111"/>
         </w:rPr>
-        <w:t>Arduino - Wireless SNES controller using APC220's</w:t>
-      </w:r>
-      <w:r>
-        <w:rPr>
-          <w:rFonts w:cstheme="minorHAnsi"/>
-          <w:color w:val="111111"/>
-        </w:rPr>
-        <w:t>:</w:t>
+        <w:t>Arduino - Wireless SNES controller using APC220's:</w:t>
       </w:r>
     </w:p>
     <w:p>
@@ -646,7 +639,7 @@
       <w:hyperlink r:id="rId16" w:history="1">
         <w:r>
           <w:rPr>
-            <w:rStyle w:val="Hyperlink"/>
+            <w:rStyle w:val="Kpr"/>
             <w:rFonts w:cstheme="minorHAnsi"/>
           </w:rPr>
           <w:t>https://www.youtube.com/watch?v=iVpX8H6MdY8</w:t>
@@ -680,7 +673,7 @@
 </file>
 
 <file path=word/styles.xml><?xml version="1.0" encoding="utf-8"?>
-<w:styles xmlns:mc="http://schemas.openxmlformats.org/markup-compatibility/2006" xmlns:r="http://schemas.openxmlformats.org/officeDocument/2006/relationships" xmlns:w="http://schemas.openxmlformats.org/wordprocessingml/2006/main" xmlns:w14="http://schemas.microsoft.com/office/word/2010/wordml" xmlns:w15="http://schemas.microsoft.com/office/word/2012/wordml" xmlns:w16se="http://schemas.microsoft.com/office/word/2015/wordml/symex" mc:Ignorable="w14 w15 w16se">
+<w:styles xmlns:mc="http://schemas.openxmlformats.org/markup-compatibility/2006" xmlns:r="http://schemas.openxmlformats.org/officeDocument/2006/relationships" xmlns:w="http://schemas.openxmlformats.org/wordprocessingml/2006/main" xmlns:w14="http://schemas.microsoft.com/office/word/2010/wordml" xmlns:w15="http://schemas.microsoft.com/office/word/2012/wordml" xmlns:w16cid="http://schemas.microsoft.com/office/word/2016/wordml/cid" xmlns:w16se="http://schemas.microsoft.com/office/word/2015/wordml/symex" mc:Ignorable="w14 w15 w16se w16cid">
   <w:docDefaults>
     <w:rPrDefault>
       <w:rPr>
@@ -696,7 +689,7 @@
       </w:pPr>
     </w:pPrDefault>
   </w:docDefaults>
-  <w:latentStyles w:defLockedState="0" w:defUIPriority="99" w:defSemiHidden="0" w:defUnhideWhenUsed="0" w:defQFormat="0" w:count="371">
+  <w:latentStyles w:defLockedState="0" w:defUIPriority="99" w:defSemiHidden="0" w:defUnhideWhenUsed="0" w:defQFormat="0" w:count="375">
     <w:lsdException w:name="Normal" w:uiPriority="0" w:qFormat="1"/>
     <w:lsdException w:name="heading 1" w:uiPriority="9" w:qFormat="1"/>
     <w:lsdException w:name="heading 2" w:semiHidden="1" w:uiPriority="9" w:unhideWhenUsed="1" w:qFormat="1"/>
@@ -802,7 +795,6 @@
     <w:lsdException w:name="HTML Sample" w:semiHidden="1" w:unhideWhenUsed="1"/>
     <w:lsdException w:name="HTML Typewriter" w:semiHidden="1" w:unhideWhenUsed="1"/>
     <w:lsdException w:name="HTML Variable" w:semiHidden="1" w:unhideWhenUsed="1"/>
-    <w:lsdException w:name="Normal Table" w:semiHidden="1" w:unhideWhenUsed="1"/>
     <w:lsdException w:name="annotation subject" w:semiHidden="1" w:unhideWhenUsed="1"/>
     <w:lsdException w:name="No List" w:semiHidden="1" w:unhideWhenUsed="1"/>
     <w:lsdException w:name="Outline List 1" w:semiHidden="1" w:unhideWhenUsed="1"/>
@@ -846,10 +838,8 @@
     <w:lsdException w:name="Table Elegant" w:semiHidden="1" w:unhideWhenUsed="1"/>
     <w:lsdException w:name="Table Professional" w:semiHidden="1" w:unhideWhenUsed="1"/>
     <w:lsdException w:name="Table Subtle 1" w:semiHidden="1" w:unhideWhenUsed="1"/>
-    <w:lsdException w:name="Table Subtle 2" w:semiHidden="1" w:unhideWhenUsed="1"/>
     <w:lsdException w:name="Table Web 1" w:semiHidden="1" w:unhideWhenUsed="1"/>
     <w:lsdException w:name="Table Web 2" w:semiHidden="1" w:unhideWhenUsed="1"/>
-    <w:lsdException w:name="Table Web 3" w:semiHidden="1" w:unhideWhenUsed="1"/>
     <w:lsdException w:name="Balloon Text" w:semiHidden="1" w:unhideWhenUsed="1"/>
     <w:lsdException w:name="Table Grid" w:uiPriority="39"/>
     <w:lsdException w:name="Table Theme" w:semiHidden="1" w:unhideWhenUsed="1"/>
@@ -1068,18 +1058,22 @@
     <w:lsdException w:name="List Table 5 Dark Accent 6" w:uiPriority="50"/>
     <w:lsdException w:name="List Table 6 Colorful Accent 6" w:uiPriority="51"/>
     <w:lsdException w:name="List Table 7 Colorful Accent 6" w:uiPriority="52"/>
+    <w:lsdException w:name="Mention" w:semiHidden="1" w:unhideWhenUsed="1"/>
+    <w:lsdException w:name="Smart Hyperlink" w:semiHidden="1" w:unhideWhenUsed="1"/>
+    <w:lsdException w:name="Hashtag" w:semiHidden="1" w:unhideWhenUsed="1"/>
+    <w:lsdException w:name="Unresolved Mention" w:semiHidden="1" w:unhideWhenUsed="1"/>
   </w:latentStyles>
   <w:style w:type="paragraph" w:default="1" w:styleId="Normal">
     <w:name w:val="Normal"/>
     <w:qFormat/>
   </w:style>
-  <w:style w:type="character" w:default="1" w:styleId="DefaultParagraphFont">
+  <w:style w:type="character" w:default="1" w:styleId="VarsaylanParagrafYazTipi">
     <w:name w:val="Default Paragraph Font"/>
     <w:uiPriority w:val="1"/>
     <w:semiHidden/>
     <w:unhideWhenUsed/>
   </w:style>
-  <w:style w:type="table" w:default="1" w:styleId="TableNormal">
+  <w:style w:type="table" w:default="1" w:styleId="NormalTablo">
     <w:name w:val="Normal Table"/>
     <w:uiPriority w:val="99"/>
     <w:semiHidden/>
@@ -1094,15 +1088,15 @@
       </w:tblCellMar>
     </w:tblPr>
   </w:style>
-  <w:style w:type="numbering" w:default="1" w:styleId="NoList">
+  <w:style w:type="numbering" w:default="1" w:styleId="ListeYok">
     <w:name w:val="No List"/>
     <w:uiPriority w:val="99"/>
     <w:semiHidden/>
     <w:unhideWhenUsed/>
   </w:style>
-  <w:style w:type="character" w:styleId="Hyperlink">
+  <w:style w:type="character" w:styleId="Kpr">
     <w:name w:val="Hyperlink"/>
-    <w:basedOn w:val="DefaultParagraphFont"/>
+    <w:basedOn w:val="VarsaylanParagrafYazTipi"/>
     <w:uiPriority w:val="99"/>
     <w:unhideWhenUsed/>
     <w:rsid w:val="007D3BB4"/>
@@ -1111,9 +1105,9 @@
       <w:u w:val="single"/>
     </w:rPr>
   </w:style>
-  <w:style w:type="character" w:customStyle="1" w:styleId="UnresolvedMention">
-    <w:name w:val="Unresolved Mention"/>
-    <w:basedOn w:val="DefaultParagraphFont"/>
+  <w:style w:type="character" w:customStyle="1" w:styleId="zmlenmeyenBahsetme1">
+    <w:name w:val="Çözümlenmeyen Bahsetme1"/>
+    <w:basedOn w:val="VarsaylanParagrafYazTipi"/>
     <w:uiPriority w:val="99"/>
     <w:semiHidden/>
     <w:unhideWhenUsed/>

</xml_diff>